<commit_message>
Net Velocity started, need to implement momentum to calculate new velocity
</commit_message>
<xml_diff>
--- a/User Guide.docx
+++ b/User Guide.docx
@@ -4,6 +4,13 @@
   <w:body>
     <w:sdt>
       <w:sdtPr>
+        <w:rPr>
+          <w:rFonts w:asciiTheme="minorHAnsi" w:eastAsiaTheme="minorHAnsi" w:hAnsiTheme="minorHAnsi" w:cstheme="minorBidi"/>
+          <w:color w:val="auto"/>
+          <w:sz w:val="22"/>
+          <w:szCs w:val="22"/>
+          <w:lang w:val="en-GB"/>
+        </w:rPr>
         <w:id w:val="2135595117"/>
         <w:docPartObj>
           <w:docPartGallery w:val="Table of Contents"/>
@@ -12,14 +19,9 @@
       </w:sdtPr>
       <w:sdtEndPr>
         <w:rPr>
-          <w:rFonts w:asciiTheme="minorHAnsi" w:eastAsiaTheme="minorHAnsi" w:hAnsiTheme="minorHAnsi" w:cstheme="minorBidi"/>
           <w:b/>
           <w:bCs/>
           <w:noProof/>
-          <w:color w:val="auto"/>
-          <w:sz w:val="22"/>
-          <w:szCs w:val="22"/>
-          <w:lang w:val="en-GB"/>
         </w:rPr>
       </w:sdtEndPr>
       <w:sdtContent>
@@ -1081,7 +1083,26 @@
         <w:t xml:space="preserve"> putting a letters where a number was expected) will result in the default value being taken.</w:t>
       </w:r>
     </w:p>
-    <w:p/>
+    <w:p>
+      <w:pPr>
+        <w:pStyle w:val="Heading1"/>
+      </w:pPr>
+      <w:r>
+        <w:t>Pre-sets</w:t>
+      </w:r>
+    </w:p>
+    <w:p>
+      <w:r>
+        <w:t>In the pre-sets window, you can choose different scenes. Clicking any of the buttons will restart the simulation with the selected scene.</w:t>
+      </w:r>
+    </w:p>
+    <w:p>
+      <w:r>
+        <w:t>If a button shows red when hovering over it, it means that that pre-set is still in development and cannot be used yet.</w:t>
+      </w:r>
+      <w:bookmarkStart w:id="8" w:name="_GoBack"/>
+      <w:bookmarkEnd w:id="8"/>
+    </w:p>
     <w:p>
       <w:pPr>
         <w:rPr>
@@ -1099,26 +1120,26 @@
       <w:pPr>
         <w:pStyle w:val="Heading1"/>
       </w:pPr>
-      <w:bookmarkStart w:id="8" w:name="_Toc27162513"/>
-      <w:bookmarkStart w:id="9" w:name="_Toc27162525"/>
+      <w:bookmarkStart w:id="9" w:name="_Toc27162513"/>
+      <w:bookmarkStart w:id="10" w:name="_Toc27162525"/>
       <w:r>
         <w:lastRenderedPageBreak/>
         <w:t>Hotkeys</w:t>
       </w:r>
-      <w:bookmarkEnd w:id="8"/>
       <w:bookmarkEnd w:id="9"/>
-    </w:p>
-    <w:p>
-      <w:bookmarkStart w:id="10" w:name="_Toc27162514"/>
-      <w:bookmarkStart w:id="11" w:name="_Toc27162526"/>
+      <w:bookmarkEnd w:id="10"/>
+    </w:p>
+    <w:p>
+      <w:bookmarkStart w:id="11" w:name="_Toc27162514"/>
+      <w:bookmarkStart w:id="12" w:name="_Toc27162526"/>
       <w:r>
         <w:rPr>
           <w:rStyle w:val="Heading2Char"/>
         </w:rPr>
         <w:t>Enter</w:t>
       </w:r>
-      <w:bookmarkEnd w:id="10"/>
       <w:bookmarkEnd w:id="11"/>
+      <w:bookmarkEnd w:id="12"/>
       <w:r>
         <w:t xml:space="preserve">: </w:t>
       </w:r>
@@ -1130,46 +1151,46 @@
       </w:r>
     </w:p>
     <w:p>
-      <w:bookmarkStart w:id="12" w:name="_Toc27162515"/>
-      <w:bookmarkStart w:id="13" w:name="_Toc27162527"/>
+      <w:bookmarkStart w:id="13" w:name="_Toc27162515"/>
+      <w:bookmarkStart w:id="14" w:name="_Toc27162527"/>
       <w:r>
         <w:rPr>
           <w:rStyle w:val="Heading2Char"/>
         </w:rPr>
         <w:t>Tab</w:t>
       </w:r>
-      <w:bookmarkEnd w:id="12"/>
       <w:bookmarkEnd w:id="13"/>
+      <w:bookmarkEnd w:id="14"/>
       <w:r>
         <w:t>: Cycles through the modes</w:t>
       </w:r>
     </w:p>
     <w:p>
-      <w:bookmarkStart w:id="14" w:name="_Toc27162516"/>
-      <w:bookmarkStart w:id="15" w:name="_Toc27162528"/>
+      <w:bookmarkStart w:id="15" w:name="_Toc27162516"/>
+      <w:bookmarkStart w:id="16" w:name="_Toc27162528"/>
       <w:r>
         <w:rPr>
           <w:rStyle w:val="Heading2Char"/>
         </w:rPr>
         <w:t>S</w:t>
       </w:r>
-      <w:bookmarkEnd w:id="14"/>
       <w:bookmarkEnd w:id="15"/>
+      <w:bookmarkEnd w:id="16"/>
       <w:r>
         <w:t>: Opens settings</w:t>
       </w:r>
     </w:p>
     <w:p>
-      <w:bookmarkStart w:id="16" w:name="_Toc27162517"/>
-      <w:bookmarkStart w:id="17" w:name="_Toc27162529"/>
+      <w:bookmarkStart w:id="17" w:name="_Toc27162517"/>
+      <w:bookmarkStart w:id="18" w:name="_Toc27162529"/>
       <w:r>
         <w:rPr>
           <w:rStyle w:val="Heading2Char"/>
         </w:rPr>
         <w:t>P</w:t>
       </w:r>
-      <w:bookmarkEnd w:id="16"/>
       <w:bookmarkEnd w:id="17"/>
+      <w:bookmarkEnd w:id="18"/>
       <w:r>
         <w:t xml:space="preserve">: Opens the </w:t>
       </w:r>
@@ -1190,46 +1211,46 @@
       </w:r>
     </w:p>
     <w:p>
-      <w:bookmarkStart w:id="18" w:name="_Toc27162518"/>
-      <w:bookmarkStart w:id="19" w:name="_Toc27162530"/>
+      <w:bookmarkStart w:id="19" w:name="_Toc27162518"/>
+      <w:bookmarkStart w:id="20" w:name="_Toc27162530"/>
       <w:r>
         <w:rPr>
           <w:rStyle w:val="Heading2Char"/>
         </w:rPr>
         <w:t>Esc</w:t>
       </w:r>
-      <w:bookmarkEnd w:id="18"/>
       <w:bookmarkEnd w:id="19"/>
+      <w:bookmarkEnd w:id="20"/>
       <w:r>
         <w:t>: Resets the program</w:t>
       </w:r>
     </w:p>
     <w:p>
-      <w:bookmarkStart w:id="20" w:name="_Toc27162519"/>
-      <w:bookmarkStart w:id="21" w:name="_Toc27162531"/>
+      <w:bookmarkStart w:id="21" w:name="_Toc27162519"/>
+      <w:bookmarkStart w:id="22" w:name="_Toc27162531"/>
       <w:r>
         <w:rPr>
           <w:rStyle w:val="Heading2Char"/>
         </w:rPr>
         <w:t>Space</w:t>
       </w:r>
-      <w:bookmarkEnd w:id="20"/>
       <w:bookmarkEnd w:id="21"/>
+      <w:bookmarkEnd w:id="22"/>
       <w:r>
         <w:t>: Pauses the program</w:t>
       </w:r>
     </w:p>
     <w:p>
-      <w:bookmarkStart w:id="22" w:name="_Toc27162520"/>
-      <w:bookmarkStart w:id="23" w:name="_Toc27162532"/>
+      <w:bookmarkStart w:id="23" w:name="_Toc27162520"/>
+      <w:bookmarkStart w:id="24" w:name="_Toc27162532"/>
       <w:r>
         <w:rPr>
           <w:rStyle w:val="Heading2Char"/>
         </w:rPr>
         <w:t>Number Keys</w:t>
       </w:r>
-      <w:bookmarkEnd w:id="22"/>
       <w:bookmarkEnd w:id="23"/>
+      <w:bookmarkEnd w:id="24"/>
       <w:r>
         <w:t>: Speeds up the program to the speed of the number pressed (pressing 4 will make the program run at 4 times the speed)</w:t>
       </w:r>
@@ -1245,8 +1266,6 @@
       <w:r>
         <w:t>: Speeds up the timer from 0.1 times speed to 1 times speed. This takes care of how many milliseconds there are between timer ticks (the framerate)</w:t>
       </w:r>
-      <w:bookmarkStart w:id="24" w:name="_GoBack"/>
-      <w:bookmarkEnd w:id="24"/>
     </w:p>
     <w:p/>
     <w:p/>
@@ -2109,7 +2128,7 @@
 </file>
 
 <file path=customXml/itemProps1.xml><?xml version="1.0" encoding="utf-8"?>
-<ds:datastoreItem xmlns:ds="http://schemas.openxmlformats.org/officeDocument/2006/customXml" ds:itemID="{46AB2B0F-D66C-47BF-AB4A-2CB7DCFC4348}">
+<ds:datastoreItem xmlns:ds="http://schemas.openxmlformats.org/officeDocument/2006/customXml" ds:itemID="{7AC11EB0-5E36-41C5-93FC-2C90626E23C5}">
   <ds:schemaRefs>
     <ds:schemaRef ds:uri="http://schemas.openxmlformats.org/officeDocument/2006/bibliography"/>
   </ds:schemaRefs>

</xml_diff>

<commit_message>
Settings window now has the new interaction mode button, bubble also constrains to mouse on mouse down, speed bar in settings now says 'Speed: ' before the speed value
</commit_message>
<xml_diff>
--- a/User Guide.docx
+++ b/User Guide.docx
@@ -1054,33 +1054,46 @@
       <w:bookmarkStart w:id="6" w:name="_Toc27162512"/>
       <w:bookmarkStart w:id="7" w:name="_Toc27162524"/>
       <w:r>
-        <w:t>Settings</w:t>
-      </w:r>
-      <w:bookmarkEnd w:id="6"/>
-      <w:bookmarkEnd w:id="7"/>
-    </w:p>
-    <w:p>
-      <w:r>
-        <w:t>Clicking the “S” key will open the settings window, where different options can be found.</w:t>
-      </w:r>
-    </w:p>
-    <w:p>
-      <w:r>
-        <w:t xml:space="preserve">Here you can manually select the </w:t>
-      </w:r>
-      <w:r>
-        <w:t>mode</w:t>
-      </w:r>
-      <w:r>
-        <w:t xml:space="preserve"> and change values about spawn able objects. Values that were not compatible (</w:t>
-      </w:r>
-      <w:proofErr w:type="spellStart"/>
-      <w:r>
-        <w:t>eg</w:t>
-      </w:r>
-      <w:proofErr w:type="spellEnd"/>
-      <w:r>
-        <w:t xml:space="preserve"> putting a letters where a number was expected) will result in the default value being taken.</w:t>
+        <w:t>Interact</w:t>
+      </w:r>
+    </w:p>
+    <w:p>
+      <w:r>
+        <w:t>In interact mode, you can click and drag on bubbles to move them around.</w:t>
+      </w:r>
+    </w:p>
+    <w:p>
+      <w:r>
+        <w:t xml:space="preserve">A bubble being interacted with will not be affected by other bubble’s gravity, but it will still be able to effect other bubbles with </w:t>
+      </w:r>
+      <w:r>
+        <w:t>its</w:t>
+      </w:r>
+      <w:r>
+        <w:t xml:space="preserve"> own gravity</w:t>
+      </w:r>
+      <w:r>
+        <w:t>.</w:t>
+      </w:r>
+    </w:p>
+    <w:p>
+      <w:r>
+        <w:t xml:space="preserve">When letting go of a bubble, it will try and maintain the last </w:t>
+      </w:r>
+      <w:r>
+        <w:t xml:space="preserve">measured </w:t>
+      </w:r>
+      <w:r>
+        <w:t>velocity</w:t>
+      </w:r>
+      <w:r>
+        <w:t xml:space="preserve"> while</w:t>
+      </w:r>
+      <w:r>
+        <w:t xml:space="preserve"> being moved by the mouse.</w:t>
+      </w:r>
+      <w:r>
+        <w:br w:type="page"/>
       </w:r>
     </w:p>
     <w:p>
@@ -1088,6 +1101,41 @@
         <w:pStyle w:val="Heading1"/>
       </w:pPr>
       <w:r>
+        <w:lastRenderedPageBreak/>
+        <w:t>Settings</w:t>
+      </w:r>
+      <w:bookmarkEnd w:id="6"/>
+      <w:bookmarkEnd w:id="7"/>
+    </w:p>
+    <w:p>
+      <w:r>
+        <w:t>Clicking the “S” key will open the settings window, where different options can be found.</w:t>
+      </w:r>
+    </w:p>
+    <w:p>
+      <w:r>
+        <w:t xml:space="preserve">Here you can manually select the </w:t>
+      </w:r>
+      <w:r>
+        <w:t>mode</w:t>
+      </w:r>
+      <w:r>
+        <w:t xml:space="preserve"> and change values about spawn able objects. Values that were not compatible (</w:t>
+      </w:r>
+      <w:proofErr w:type="spellStart"/>
+      <w:r>
+        <w:t>eg</w:t>
+      </w:r>
+      <w:proofErr w:type="spellEnd"/>
+      <w:r>
+        <w:t xml:space="preserve"> putting a letters where a number was expected) will result in the default value being taken.</w:t>
+      </w:r>
+    </w:p>
+    <w:p>
+      <w:pPr>
+        <w:pStyle w:val="Heading1"/>
+      </w:pPr>
+      <w:r>
         <w:t>Pre-sets</w:t>
       </w:r>
     </w:p>
@@ -1100,8 +1148,6 @@
       <w:r>
         <w:t>If a button shows red when hovering over it, it means that that pre-set is still in development and cannot be used yet.</w:t>
       </w:r>
-      <w:bookmarkStart w:id="8" w:name="_GoBack"/>
-      <w:bookmarkEnd w:id="8"/>
     </w:p>
     <w:p>
       <w:pPr>
@@ -1120,26 +1166,26 @@
       <w:pPr>
         <w:pStyle w:val="Heading1"/>
       </w:pPr>
-      <w:bookmarkStart w:id="9" w:name="_Toc27162513"/>
-      <w:bookmarkStart w:id="10" w:name="_Toc27162525"/>
+      <w:bookmarkStart w:id="8" w:name="_Toc27162513"/>
+      <w:bookmarkStart w:id="9" w:name="_Toc27162525"/>
       <w:r>
         <w:lastRenderedPageBreak/>
         <w:t>Hotkeys</w:t>
       </w:r>
+      <w:bookmarkEnd w:id="8"/>
       <w:bookmarkEnd w:id="9"/>
-      <w:bookmarkEnd w:id="10"/>
-    </w:p>
-    <w:p>
-      <w:bookmarkStart w:id="11" w:name="_Toc27162514"/>
-      <w:bookmarkStart w:id="12" w:name="_Toc27162526"/>
+    </w:p>
+    <w:p>
+      <w:bookmarkStart w:id="10" w:name="_Toc27162514"/>
+      <w:bookmarkStart w:id="11" w:name="_Toc27162526"/>
       <w:r>
         <w:rPr>
           <w:rStyle w:val="Heading2Char"/>
         </w:rPr>
         <w:t>Enter</w:t>
       </w:r>
+      <w:bookmarkEnd w:id="10"/>
       <w:bookmarkEnd w:id="11"/>
-      <w:bookmarkEnd w:id="12"/>
       <w:r>
         <w:t xml:space="preserve">: </w:t>
       </w:r>
@@ -1151,46 +1197,46 @@
       </w:r>
     </w:p>
     <w:p>
-      <w:bookmarkStart w:id="13" w:name="_Toc27162515"/>
-      <w:bookmarkStart w:id="14" w:name="_Toc27162527"/>
+      <w:bookmarkStart w:id="12" w:name="_Toc27162515"/>
+      <w:bookmarkStart w:id="13" w:name="_Toc27162527"/>
       <w:r>
         <w:rPr>
           <w:rStyle w:val="Heading2Char"/>
         </w:rPr>
         <w:t>Tab</w:t>
       </w:r>
+      <w:bookmarkEnd w:id="12"/>
       <w:bookmarkEnd w:id="13"/>
-      <w:bookmarkEnd w:id="14"/>
       <w:r>
         <w:t>: Cycles through the modes</w:t>
       </w:r>
     </w:p>
     <w:p>
-      <w:bookmarkStart w:id="15" w:name="_Toc27162516"/>
-      <w:bookmarkStart w:id="16" w:name="_Toc27162528"/>
+      <w:bookmarkStart w:id="14" w:name="_Toc27162516"/>
+      <w:bookmarkStart w:id="15" w:name="_Toc27162528"/>
       <w:r>
         <w:rPr>
           <w:rStyle w:val="Heading2Char"/>
         </w:rPr>
         <w:t>S</w:t>
       </w:r>
+      <w:bookmarkEnd w:id="14"/>
       <w:bookmarkEnd w:id="15"/>
-      <w:bookmarkEnd w:id="16"/>
       <w:r>
         <w:t>: Opens settings</w:t>
       </w:r>
     </w:p>
     <w:p>
-      <w:bookmarkStart w:id="17" w:name="_Toc27162517"/>
-      <w:bookmarkStart w:id="18" w:name="_Toc27162529"/>
+      <w:bookmarkStart w:id="16" w:name="_Toc27162517"/>
+      <w:bookmarkStart w:id="17" w:name="_Toc27162529"/>
       <w:r>
         <w:rPr>
           <w:rStyle w:val="Heading2Char"/>
         </w:rPr>
         <w:t>P</w:t>
       </w:r>
+      <w:bookmarkEnd w:id="16"/>
       <w:bookmarkEnd w:id="17"/>
-      <w:bookmarkEnd w:id="18"/>
       <w:r>
         <w:t xml:space="preserve">: Opens the </w:t>
       </w:r>
@@ -1211,57 +1257,64 @@
       </w:r>
     </w:p>
     <w:p>
-      <w:bookmarkStart w:id="19" w:name="_Toc27162518"/>
-      <w:bookmarkStart w:id="20" w:name="_Toc27162530"/>
+      <w:bookmarkStart w:id="18" w:name="_Toc27162518"/>
+      <w:bookmarkStart w:id="19" w:name="_Toc27162530"/>
       <w:r>
         <w:rPr>
           <w:rStyle w:val="Heading2Char"/>
         </w:rPr>
         <w:t>Esc</w:t>
       </w:r>
+      <w:bookmarkEnd w:id="18"/>
       <w:bookmarkEnd w:id="19"/>
-      <w:bookmarkEnd w:id="20"/>
       <w:r>
         <w:t>: Resets the program</w:t>
       </w:r>
     </w:p>
     <w:p>
-      <w:bookmarkStart w:id="21" w:name="_Toc27162519"/>
-      <w:bookmarkStart w:id="22" w:name="_Toc27162531"/>
+      <w:bookmarkStart w:id="20" w:name="_Toc27162519"/>
+      <w:bookmarkStart w:id="21" w:name="_Toc27162531"/>
       <w:r>
         <w:rPr>
           <w:rStyle w:val="Heading2Char"/>
         </w:rPr>
         <w:t>Space</w:t>
       </w:r>
+      <w:bookmarkEnd w:id="20"/>
       <w:bookmarkEnd w:id="21"/>
-      <w:bookmarkEnd w:id="22"/>
       <w:r>
         <w:t>: Pauses the program</w:t>
       </w:r>
     </w:p>
     <w:p>
-      <w:bookmarkStart w:id="23" w:name="_Toc27162520"/>
-      <w:bookmarkStart w:id="24" w:name="_Toc27162532"/>
+      <w:bookmarkStart w:id="22" w:name="_Toc27162520"/>
+      <w:bookmarkStart w:id="23" w:name="_Toc27162532"/>
       <w:r>
         <w:rPr>
           <w:rStyle w:val="Heading2Char"/>
         </w:rPr>
         <w:t>Number Keys</w:t>
       </w:r>
+      <w:bookmarkEnd w:id="22"/>
       <w:bookmarkEnd w:id="23"/>
-      <w:bookmarkEnd w:id="24"/>
       <w:r>
         <w:t>: Speeds up the program to the speed of the number pressed (pressing 4 will make the program run at 4 times the speed)</w:t>
       </w:r>
     </w:p>
-    <w:p/>
     <w:p>
       <w:r>
         <w:rPr>
           <w:rStyle w:val="Heading2Char"/>
         </w:rPr>
-        <w:t>&lt; &gt;</w:t>
+        <w:t>&lt;</w:t>
+      </w:r>
+      <w:bookmarkStart w:id="24" w:name="_GoBack"/>
+      <w:bookmarkEnd w:id="24"/>
+      <w:r>
+        <w:rPr>
+          <w:rStyle w:val="Heading2Char"/>
+        </w:rPr>
+        <w:t xml:space="preserve"> &gt;</w:t>
       </w:r>
       <w:r>
         <w:t>: Speeds up the timer from 0.1 times speed to 1 times speed. This takes care of how many milliseconds there are between timer ticks (the framerate)</w:t>
@@ -2128,7 +2181,7 @@
 </file>
 
 <file path=customXml/itemProps1.xml><?xml version="1.0" encoding="utf-8"?>
-<ds:datastoreItem xmlns:ds="http://schemas.openxmlformats.org/officeDocument/2006/customXml" ds:itemID="{7AC11EB0-5E36-41C5-93FC-2C90626E23C5}">
+<ds:datastoreItem xmlns:ds="http://schemas.openxmlformats.org/officeDocument/2006/customXml" ds:itemID="{091AE347-42A0-4C5E-958B-750165644E4B}">
   <ds:schemaRefs>
     <ds:schemaRef ds:uri="http://schemas.openxmlformats.org/officeDocument/2006/bibliography"/>
   </ds:schemaRefs>

</xml_diff>